<commit_message>
Modif Saut de page
</commit_message>
<xml_diff>
--- a/gestion_projet/commun_projet/2_fichier_commun/fichier_commun.docx
+++ b/gestion_projet/commun_projet/2_fichier_commun/fichier_commun.docx
@@ -2476,22 +2476,13 @@
           <w:u w:val="single"/>
         </w:rPr>
       </w:pPr>
-    </w:p>
-    <w:p>
-      <w:pPr>
-        <w:rPr>
-          <w:b/>
-          <w:u w:val="single"/>
-        </w:rPr>
-      </w:pPr>
-    </w:p>
-    <w:p>
-      <w:pPr>
-        <w:rPr>
-          <w:b/>
-          <w:u w:val="single"/>
-        </w:rPr>
-      </w:pPr>
+      <w:r>
+        <w:rPr>
+          <w:b/>
+          <w:u w:val="single"/>
+        </w:rPr>
+        <w:br w:type="page"/>
+      </w:r>
     </w:p>
     <w:p>
       <w:pPr>
@@ -2881,48 +2872,18 @@
     </w:p>
     <w:p>
       <w:pPr>
-        <w:jc w:val="both"/>
-        <w:rPr>
-          <w:b/>
-          <w:u w:val="single"/>
-        </w:rPr>
-      </w:pPr>
-    </w:p>
-    <w:p>
-      <w:pPr>
-        <w:jc w:val="both"/>
-        <w:rPr>
-          <w:b/>
-          <w:u w:val="single"/>
-        </w:rPr>
-      </w:pPr>
-    </w:p>
-    <w:p>
-      <w:pPr>
-        <w:jc w:val="both"/>
-        <w:rPr>
-          <w:b/>
-          <w:u w:val="single"/>
-        </w:rPr>
-      </w:pPr>
-    </w:p>
-    <w:p>
-      <w:pPr>
-        <w:jc w:val="both"/>
-        <w:rPr>
-          <w:b/>
-          <w:u w:val="single"/>
-        </w:rPr>
-      </w:pPr>
-    </w:p>
-    <w:p>
-      <w:pPr>
-        <w:jc w:val="both"/>
-        <w:rPr>
-          <w:b/>
-          <w:u w:val="single"/>
-        </w:rPr>
-      </w:pPr>
+        <w:rPr>
+          <w:b/>
+          <w:u w:val="single"/>
+        </w:rPr>
+      </w:pPr>
+      <w:r>
+        <w:rPr>
+          <w:b/>
+          <w:u w:val="single"/>
+        </w:rPr>
+        <w:br w:type="page"/>
+      </w:r>
     </w:p>
     <w:p>
       <w:pPr>
@@ -3719,12 +3680,11 @@
         <w:t>- Gestionnaire de version Git</w:t>
       </w:r>
     </w:p>
-    <w:p/>
-    <w:p/>
-    <w:p/>
-    <w:p/>
-    <w:p/>
-    <w:p/>
+    <w:p>
+      <w:r>
+        <w:br w:type="page"/>
+      </w:r>
+    </w:p>
     <w:p>
       <w:pPr>
         <w:pStyle w:val="Titre2"/>
@@ -4030,6 +3990,7 @@
         <w:t>artie Android/Pluviomètre</w:t>
       </w:r>
     </w:p>
+    <w:p/>
     <w:p>
       <w:pPr>
         <w:pStyle w:val="Titre1"/>
@@ -4140,8 +4101,6 @@
         <w:pStyle w:val="Titre2"/>
       </w:pPr>
       <w:bookmarkStart w:id="12" w:name="_Toc506900209"/>
-      <w:bookmarkStart w:id="13" w:name="_GoBack"/>
-      <w:bookmarkEnd w:id="13"/>
       <w:r>
         <w:t xml:space="preserve">2.4) </w:t>
       </w:r>
@@ -4178,12 +4137,12 @@
           <w:numId w:val="2"/>
         </w:numPr>
       </w:pPr>
-      <w:bookmarkStart w:id="14" w:name="_Toc506900210"/>
+      <w:bookmarkStart w:id="13" w:name="_Toc506900210"/>
       <w:r>
         <w:lastRenderedPageBreak/>
         <w:t>Analyse</w:t>
       </w:r>
-      <w:bookmarkEnd w:id="14"/>
+      <w:bookmarkEnd w:id="13"/>
     </w:p>
     <w:p/>
     <w:p>
@@ -4455,13 +4414,11 @@
         <w:t xml:space="preserve">  </w:t>
       </w:r>
     </w:p>
-    <w:p/>
-    <w:p/>
-    <w:p/>
-    <w:p/>
-    <w:p/>
-    <w:p/>
-    <w:p/>
+    <w:p>
+      <w:r>
+        <w:br w:type="page"/>
+      </w:r>
+    </w:p>
     <w:p/>
     <w:p>
       <w:pPr>
@@ -4610,22 +4567,13 @@
     <w:p/>
     <w:p/>
     <w:p/>
-    <w:p/>
-    <w:p/>
-    <w:p/>
-    <w:p/>
-    <w:p/>
-    <w:p/>
-    <w:p/>
-    <w:p/>
-    <w:p/>
-    <w:p/>
     <w:p>
       <w:pPr>
         <w:pStyle w:val="Titre2"/>
       </w:pPr>
-      <w:bookmarkStart w:id="15" w:name="_Toc506900211"/>
-      <w:r>
+      <w:bookmarkStart w:id="14" w:name="_Toc506900211"/>
+      <w:r>
+        <w:lastRenderedPageBreak/>
         <w:t xml:space="preserve">3.1) </w:t>
       </w:r>
       <w:r>
@@ -4634,7 +4582,7 @@
       <w:r>
         <w:t>tudiant 1 : Analyse des blocs Raspberry/Anémomètre</w:t>
       </w:r>
-      <w:bookmarkEnd w:id="15"/>
+      <w:bookmarkEnd w:id="14"/>
     </w:p>
     <w:p/>
     <w:p>
@@ -4858,51 +4806,27 @@
           <w:u w:val="single"/>
         </w:rPr>
       </w:pPr>
-    </w:p>
-    <w:p>
-      <w:pPr>
-        <w:rPr>
-          <w:b/>
-          <w:u w:val="single"/>
-        </w:rPr>
-      </w:pPr>
-    </w:p>
-    <w:p>
-      <w:pPr>
-        <w:rPr>
-          <w:b/>
-          <w:u w:val="single"/>
-        </w:rPr>
-      </w:pPr>
-    </w:p>
-    <w:p>
-      <w:pPr>
-        <w:rPr>
-          <w:b/>
-          <w:u w:val="single"/>
-        </w:rPr>
-      </w:pPr>
-    </w:p>
-    <w:p>
-      <w:pPr>
-        <w:rPr>
-          <w:b/>
-          <w:u w:val="single"/>
-        </w:rPr>
-      </w:pPr>
-    </w:p>
-    <w:p>
-      <w:pPr>
-        <w:rPr>
-          <w:b/>
-          <w:u w:val="single"/>
-        </w:rPr>
-      </w:pPr>
-      <w:r>
-        <w:rPr>
-          <w:b/>
-          <w:u w:val="single"/>
-        </w:rPr>
+      <w:r>
+        <w:rPr>
+          <w:b/>
+          <w:u w:val="single"/>
+        </w:rPr>
+        <w:br w:type="page"/>
+      </w:r>
+    </w:p>
+    <w:p>
+      <w:pPr>
+        <w:rPr>
+          <w:b/>
+          <w:u w:val="single"/>
+        </w:rPr>
+      </w:pPr>
+      <w:r>
+        <w:rPr>
+          <w:b/>
+          <w:u w:val="single"/>
+        </w:rPr>
+        <w:lastRenderedPageBreak/>
         <w:t xml:space="preserve">Diagramme de </w:t>
       </w:r>
       <w:r>
@@ -5014,69 +4938,21 @@
           <w:u w:val="single"/>
         </w:rPr>
       </w:pPr>
-    </w:p>
-    <w:p>
-      <w:pPr>
-        <w:rPr>
-          <w:b/>
-          <w:u w:val="single"/>
-        </w:rPr>
-      </w:pPr>
-    </w:p>
-    <w:p>
-      <w:pPr>
-        <w:rPr>
-          <w:b/>
-          <w:u w:val="single"/>
-        </w:rPr>
-      </w:pPr>
-    </w:p>
-    <w:p>
-      <w:pPr>
-        <w:rPr>
-          <w:b/>
-          <w:u w:val="single"/>
-        </w:rPr>
-      </w:pPr>
-    </w:p>
-    <w:p>
-      <w:pPr>
-        <w:rPr>
-          <w:b/>
-          <w:u w:val="single"/>
-        </w:rPr>
-      </w:pPr>
-    </w:p>
-    <w:p>
-      <w:pPr>
-        <w:rPr>
-          <w:b/>
-          <w:u w:val="single"/>
-        </w:rPr>
-      </w:pPr>
-    </w:p>
-    <w:p>
-      <w:pPr>
-        <w:rPr>
-          <w:b/>
-          <w:u w:val="single"/>
-        </w:rPr>
-      </w:pPr>
-    </w:p>
-    <w:p>
-      <w:pPr>
-        <w:rPr>
-          <w:b/>
-          <w:u w:val="single"/>
-        </w:rPr>
-      </w:pPr>
+      <w:r>
+        <w:rPr>
+          <w:b/>
+          <w:u w:val="single"/>
+        </w:rPr>
+        <w:br w:type="page"/>
+      </w:r>
     </w:p>
     <w:p>
       <w:pPr>
         <w:pStyle w:val="Titre2"/>
       </w:pPr>
-      <w:bookmarkStart w:id="16" w:name="_Toc506900212"/>
-      <w:r>
+      <w:bookmarkStart w:id="15" w:name="_Toc506900212"/>
+      <w:r>
+        <w:lastRenderedPageBreak/>
         <w:t xml:space="preserve">3.2) </w:t>
       </w:r>
       <w:r>
@@ -5089,7 +4965,7 @@
       <w:r>
         <w:t>Solarimètre</w:t>
       </w:r>
-      <w:bookmarkEnd w:id="16"/>
+      <w:bookmarkEnd w:id="15"/>
       <w:proofErr w:type="spellEnd"/>
     </w:p>
     <w:p/>
@@ -5114,7 +4990,6 @@
         <w:rPr>
           <w:noProof/>
         </w:rPr>
-        <w:lastRenderedPageBreak/>
         <w:drawing>
           <wp:inline distT="0" distB="0" distL="0" distR="0">
             <wp:extent cx="5762625" cy="6810375"/>
@@ -5187,6 +5062,7 @@
           <w:b/>
           <w:u w:val="single"/>
         </w:rPr>
+        <w:lastRenderedPageBreak/>
         <w:t>Diagramme de séquence :</w:t>
       </w:r>
     </w:p>
@@ -5196,7 +5072,6 @@
         <w:rPr>
           <w:noProof/>
         </w:rPr>
-        <w:lastRenderedPageBreak/>
         <w:drawing>
           <wp:inline distT="0" distB="0" distL="0" distR="0">
             <wp:extent cx="5524500" cy="6791325"/>
@@ -5247,16 +5122,18 @@
         </w:drawing>
       </w:r>
     </w:p>
-    <w:p/>
-    <w:p/>
-    <w:p/>
-    <w:p/>
+    <w:p>
+      <w:r>
+        <w:br w:type="page"/>
+      </w:r>
+    </w:p>
     <w:p>
       <w:pPr>
         <w:pStyle w:val="Titre2"/>
       </w:pPr>
-      <w:bookmarkStart w:id="17" w:name="_Toc506900213"/>
-      <w:r>
+      <w:bookmarkStart w:id="16" w:name="_Toc506900213"/>
+      <w:r>
+        <w:lastRenderedPageBreak/>
         <w:t xml:space="preserve">3.3) </w:t>
       </w:r>
       <w:r>
@@ -5265,23 +5142,22 @@
       <w:r>
         <w:t>tudiant 3 : Analyse des blocs Base de données/Sonde température</w:t>
       </w:r>
-      <w:bookmarkEnd w:id="17"/>
-    </w:p>
-    <w:p/>
-    <w:p/>
-    <w:p>
-      <w:pPr>
-        <w:rPr>
-          <w:b/>
-          <w:u w:val="single"/>
-        </w:rPr>
-      </w:pPr>
-      <w:r>
-        <w:rPr>
-          <w:b/>
-          <w:u w:val="single"/>
-        </w:rPr>
-        <w:lastRenderedPageBreak/>
+      <w:bookmarkEnd w:id="16"/>
+    </w:p>
+    <w:p/>
+    <w:p/>
+    <w:p>
+      <w:pPr>
+        <w:rPr>
+          <w:b/>
+          <w:u w:val="single"/>
+        </w:rPr>
+      </w:pPr>
+      <w:r>
+        <w:rPr>
+          <w:b/>
+          <w:u w:val="single"/>
+        </w:rPr>
         <w:t>Diagramme de cas d’utilisation :</w:t>
       </w:r>
     </w:p>
@@ -5341,25 +5217,24 @@
         </w:drawing>
       </w:r>
     </w:p>
-    <w:p/>
-    <w:p/>
-    <w:p/>
-    <w:p/>
-    <w:p/>
-    <w:p/>
-    <w:p/>
-    <w:p>
-      <w:pPr>
-        <w:rPr>
-          <w:b/>
-          <w:u w:val="single"/>
-        </w:rPr>
-      </w:pPr>
-      <w:r>
-        <w:rPr>
-          <w:b/>
-          <w:u w:val="single"/>
-        </w:rPr>
+    <w:p>
+      <w:r>
+        <w:br w:type="page"/>
+      </w:r>
+    </w:p>
+    <w:p>
+      <w:pPr>
+        <w:rPr>
+          <w:b/>
+          <w:u w:val="single"/>
+        </w:rPr>
+      </w:pPr>
+      <w:r>
+        <w:rPr>
+          <w:b/>
+          <w:u w:val="single"/>
+        </w:rPr>
+        <w:lastRenderedPageBreak/>
         <w:t>Diagramme de séquence :</w:t>
       </w:r>
     </w:p>
@@ -5384,7 +5259,6 @@
           <w:noProof/>
           <w:u w:val="single"/>
         </w:rPr>
-        <w:lastRenderedPageBreak/>
         <w:drawing>
           <wp:inline distT="0" distB="0" distL="0" distR="0">
             <wp:extent cx="5753100" cy="6781800"/>
@@ -5435,18 +5309,16 @@
         </w:drawing>
       </w:r>
     </w:p>
-    <w:p/>
-    <w:p/>
-    <w:p/>
-    <w:p/>
-    <w:p/>
-    <w:p/>
-    <w:p/>
+    <w:p>
+      <w:r>
+        <w:br w:type="page"/>
+      </w:r>
+    </w:p>
     <w:p>
       <w:pPr>
         <w:pStyle w:val="Titre2"/>
       </w:pPr>
-      <w:bookmarkStart w:id="18" w:name="_Toc506900214"/>
+      <w:bookmarkStart w:id="17" w:name="_Toc506900214"/>
       <w:r>
         <w:lastRenderedPageBreak/>
         <w:t xml:space="preserve">3.4) </w:t>
@@ -5457,7 +5329,7 @@
       <w:r>
         <w:t>tudiant 4 : Analyse des blocs Android/Pluviomètre</w:t>
       </w:r>
-      <w:bookmarkEnd w:id="18"/>
+      <w:bookmarkEnd w:id="17"/>
     </w:p>
     <w:p>
       <w:pPr>
@@ -5682,7 +5554,7 @@
           <w:numId w:val="2"/>
         </w:numPr>
       </w:pPr>
-      <w:bookmarkStart w:id="19" w:name="_Toc506900215"/>
+      <w:bookmarkStart w:id="18" w:name="_Toc506900215"/>
       <w:r>
         <w:lastRenderedPageBreak/>
         <w:t xml:space="preserve">Intégration et </w:t>
@@ -5691,7 +5563,7 @@
       <w:r>
         <w:t>versionning</w:t>
       </w:r>
-      <w:bookmarkEnd w:id="19"/>
+      <w:bookmarkEnd w:id="18"/>
       <w:proofErr w:type="spellEnd"/>
     </w:p>
     <w:p/>
@@ -5728,12 +5600,12 @@
           <w:numId w:val="2"/>
         </w:numPr>
       </w:pPr>
-      <w:bookmarkStart w:id="20" w:name="_Toc506900216"/>
+      <w:bookmarkStart w:id="19" w:name="_Toc506900216"/>
       <w:r>
         <w:lastRenderedPageBreak/>
         <w:t>Communication de groupe</w:t>
       </w:r>
-      <w:bookmarkEnd w:id="20"/>
+      <w:bookmarkEnd w:id="19"/>
     </w:p>
     <w:p/>
     <w:p/>
@@ -5758,6 +5630,8 @@
       <w:r>
         <w:br w:type="page"/>
       </w:r>
+      <w:bookmarkStart w:id="20" w:name="_GoBack"/>
+      <w:bookmarkEnd w:id="20"/>
     </w:p>
     <w:p>
       <w:pPr>
@@ -8768,7 +8642,7 @@
 </file>
 
 <file path=customXml/itemProps1.xml><?xml version="1.0" encoding="utf-8"?>
-<ds:datastoreItem xmlns:ds="http://schemas.openxmlformats.org/officeDocument/2006/customXml" ds:itemID="{C103D79A-BADB-417C-BACD-213B98851F1B}">
+<ds:datastoreItem xmlns:ds="http://schemas.openxmlformats.org/officeDocument/2006/customXml" ds:itemID="{2A22F741-45AE-49E2-9456-10354701DB16}">
   <ds:schemaRefs>
     <ds:schemaRef ds:uri="http://schemas.openxmlformats.org/officeDocument/2006/bibliography"/>
   </ds:schemaRefs>

</xml_diff>